<commit_message>
Updated documents with formatting changes
</commit_message>
<xml_diff>
--- a/tools/Dilon_Document_Compiler/TEMPLATE_Word_Content.docx
+++ b/tools/Dilon_Document_Compiler/TEMPLATE_Word_Content.docx
@@ -234,15 +234,24 @@
           <w:rStyle w:val="Strong"/>
         </w:rPr>
       </w:pPr>
+      <w:proofErr w:type="gramStart"/>
       <w:r>
         <w:rPr>
           <w:rStyle w:val="Strong"/>
         </w:rPr>
-        <w:t>Master Document</w:t>
+        <w:t>Master</w:t>
+      </w:r>
+      <w:proofErr w:type="gramEnd"/>
+      <w:r>
+        <w:rPr>
+          <w:rStyle w:val="Strong"/>
+        </w:rPr>
+        <w:t xml:space="preserve"> Document</w:t>
       </w:r>
     </w:p>
     <w:p>
       <w:pPr>
+        <w:jc w:val="center"/>
         <w:rPr>
           <w:u w:val="single"/>
           <w:lang w:bidi="he-IL"/>
@@ -258,6 +267,7 @@
     </w:p>
     <w:p>
       <w:pPr>
+        <w:jc w:val="center"/>
         <w:rPr>
           <w:lang w:bidi="he-IL"/>
         </w:rPr>
@@ -271,7 +281,7 @@
       <w:r>
         <w:rPr>
           <w:b/>
-          <w:i/>
+          <w:iCs/>
           <w:lang w:bidi="he-IL"/>
         </w:rPr>
         <w:t>Item</w:t>
@@ -312,6 +322,7 @@
     </w:p>
     <w:p>
       <w:pPr>
+        <w:jc w:val="center"/>
         <w:rPr>
           <w:lang w:bidi="he-IL"/>
         </w:rPr>
@@ -339,6 +350,7 @@
     </w:p>
     <w:p>
       <w:pPr>
+        <w:jc w:val="center"/>
         <w:rPr>
           <w:lang w:bidi="he-IL"/>
         </w:rPr>
@@ -346,6 +358,7 @@
     </w:p>
     <w:p>
       <w:pPr>
+        <w:jc w:val="center"/>
         <w:rPr>
           <w:u w:val="single"/>
           <w:lang w:bidi="he-IL"/>
@@ -361,6 +374,7 @@
     </w:p>
     <w:p>
       <w:pPr>
+        <w:jc w:val="center"/>
         <w:rPr>
           <w:b/>
           <w:lang w:bidi="he-IL"/>
@@ -370,13 +384,25 @@
         <w:rPr>
           <w:lang w:bidi="he-IL"/>
         </w:rPr>
-        <w:t xml:space="preserve">Records of the approvals and release of this document version and its full revision history are available in the History Subview of the Revisions View of the related </w:t>
+        <w:t xml:space="preserve">Records of the approvals and release of this document version and its full revision history are available in the History </w:t>
+      </w:r>
+      <w:proofErr w:type="spellStart"/>
+      <w:r>
+        <w:rPr>
+          <w:lang w:bidi="he-IL"/>
+        </w:rPr>
+        <w:t>Subview</w:t>
+      </w:r>
+      <w:proofErr w:type="spellEnd"/>
+      <w:r>
+        <w:rPr>
+          <w:lang w:bidi="he-IL"/>
+        </w:rPr>
+        <w:t xml:space="preserve"> of the Revisions View of the related </w:t>
       </w:r>
       <w:r>
         <w:rPr>
           <w:b/>
-          <w:i/>
-          <w:iCs/>
           <w:lang w:bidi="he-IL"/>
         </w:rPr>
         <w:t>Item</w:t>
@@ -691,12 +717,14 @@
             </w:rPr>
             <w:t xml:space="preserve"> {{</w:t>
           </w:r>
+          <w:proofErr w:type="spellStart"/>
           <w:r>
             <w:rPr>
               <w:bCs/>
             </w:rPr>
             <w:t>doc_number</w:t>
           </w:r>
+          <w:proofErr w:type="spellEnd"/>
           <w:r>
             <w:rPr>
               <w:bCs/>
@@ -731,7 +759,23 @@
               <w:b/>
               <w:bCs/>
             </w:rPr>
-            <w:t>{{current_revision}}</w:t>
+            <w:t>{{</w:t>
+          </w:r>
+          <w:proofErr w:type="spellStart"/>
+          <w:r>
+            <w:rPr>
+              <w:b/>
+              <w:bCs/>
+            </w:rPr>
+            <w:t>current_revision</w:t>
+          </w:r>
+          <w:proofErr w:type="spellEnd"/>
+          <w:r>
+            <w:rPr>
+              <w:b/>
+              <w:bCs/>
+            </w:rPr>
+            <w:t>}}</w:t>
           </w:r>
         </w:p>
       </w:tc>
@@ -8684,6 +8728,18 @@
 </file>
 
 <file path=customXml/item1.xml><?xml version="1.0" encoding="utf-8"?>
+<p:properties xmlns:p="http://schemas.microsoft.com/office/2006/metadata/properties" xmlns:xsi="http://www.w3.org/2001/XMLSchema-instance" xmlns:pc="http://schemas.microsoft.com/office/infopath/2007/PartnerControls">
+  <documentManagement>
+    <TaxCatchAll xmlns="14fbb133-db97-4d09-8590-d31f72208e11" xsi:nil="true"/>
+    <lcf76f155ced4ddcb4097134ff3c332f xmlns="ff91e89a-fa89-409e-b2c2-0afa0b8362dc">
+      <Terms xmlns="http://schemas.microsoft.com/office/infopath/2007/PartnerControls"/>
+    </lcf76f155ced4ddcb4097134ff3c332f>
+    <Index xmlns="ff91e89a-fa89-409e-b2c2-0afa0b8362dc" xsi:nil="true"/>
+  </documentManagement>
+</p:properties>
+</file>
+
+<file path=customXml/item2.xml><?xml version="1.0" encoding="utf-8"?>
 <ct:contentTypeSchema xmlns:ct="http://schemas.microsoft.com/office/2006/metadata/contentType" xmlns:ma="http://schemas.microsoft.com/office/2006/metadata/properties/metaAttributes" ct:_="" ma:_="" ma:contentTypeName="Document" ma:contentTypeID="0x01010097F8571949118944A44552DCE70F9EBD" ma:contentTypeVersion="14" ma:contentTypeDescription="Create a new document." ma:contentTypeScope="" ma:versionID="1baecbd0e49fa7b0dfe9f28182595f2e">
   <xsd:schema xmlns:xsd="http://www.w3.org/2001/XMLSchema" xmlns:xs="http://www.w3.org/2001/XMLSchema" xmlns:p="http://schemas.microsoft.com/office/2006/metadata/properties" xmlns:ns2="ff91e89a-fa89-409e-b2c2-0afa0b8362dc" xmlns:ns3="14fbb133-db97-4d09-8590-d31f72208e11" targetNamespace="http://schemas.microsoft.com/office/2006/metadata/properties" ma:root="true" ma:fieldsID="75805e7a8f6b447aa2bdfad3b9e935b1" ns2:_="" ns3:_="">
     <xsd:import namespace="ff91e89a-fa89-409e-b2c2-0afa0b8362dc"/>
@@ -8890,19 +8946,11 @@
 </ct:contentTypeSchema>
 </file>
 
-<file path=customXml/item2.xml><?xml version="1.0" encoding="utf-8"?>
-<p:properties xmlns:p="http://schemas.microsoft.com/office/2006/metadata/properties" xmlns:xsi="http://www.w3.org/2001/XMLSchema-instance" xmlns:pc="http://schemas.microsoft.com/office/infopath/2007/PartnerControls">
-  <documentManagement>
-    <TaxCatchAll xmlns="14fbb133-db97-4d09-8590-d31f72208e11" xsi:nil="true"/>
-    <lcf76f155ced4ddcb4097134ff3c332f xmlns="ff91e89a-fa89-409e-b2c2-0afa0b8362dc">
-      <Terms xmlns="http://schemas.microsoft.com/office/infopath/2007/PartnerControls"/>
-    </lcf76f155ced4ddcb4097134ff3c332f>
-    <Index xmlns="ff91e89a-fa89-409e-b2c2-0afa0b8362dc" xsi:nil="true"/>
-  </documentManagement>
-</p:properties>
+<file path=customXml/item3.xml><?xml version="1.0" encoding="utf-8"?>
+<b:Sources xmlns:b="http://schemas.openxmlformats.org/officeDocument/2006/bibliography" xmlns="http://schemas.openxmlformats.org/officeDocument/2006/bibliography" SelectedStyle="\APASixthEditionOfficeOnline.xsl" StyleName="APA" Version="6"/>
 </file>
 
-<file path=customXml/item3.xml><?xml version="1.0" encoding="utf-8"?>
+<file path=customXml/item4.xml><?xml version="1.0" encoding="utf-8"?>
 <?mso-contentType ?>
 <FormTemplates xmlns="http://schemas.microsoft.com/sharepoint/v3/contenttype/forms">
   <Display>DocumentLibraryForm</Display>
@@ -8911,11 +8959,18 @@
 </FormTemplates>
 </file>
 
-<file path=customXml/item4.xml><?xml version="1.0" encoding="utf-8"?>
-<b:Sources xmlns:b="http://schemas.openxmlformats.org/officeDocument/2006/bibliography" xmlns="http://schemas.openxmlformats.org/officeDocument/2006/bibliography" SelectedStyle="\APASixthEditionOfficeOnline.xsl" StyleName="APA" Version="6"/>
+<file path=customXml/itemProps1.xml><?xml version="1.0" encoding="utf-8"?>
+<ds:datastoreItem xmlns:ds="http://schemas.openxmlformats.org/officeDocument/2006/customXml" ds:itemID="{D1B430AD-7F5E-4A6C-AC1E-18B5A5C8823C}">
+  <ds:schemaRefs>
+    <ds:schemaRef ds:uri="http://schemas.microsoft.com/office/2006/metadata/properties"/>
+    <ds:schemaRef ds:uri="http://schemas.microsoft.com/office/infopath/2007/PartnerControls"/>
+    <ds:schemaRef ds:uri="14fbb133-db97-4d09-8590-d31f72208e11"/>
+    <ds:schemaRef ds:uri="ff91e89a-fa89-409e-b2c2-0afa0b8362dc"/>
+  </ds:schemaRefs>
+</ds:datastoreItem>
 </file>
 
-<file path=customXml/itemProps1.xml><?xml version="1.0" encoding="utf-8"?>
+<file path=customXml/itemProps2.xml><?xml version="1.0" encoding="utf-8"?>
 <ds:datastoreItem xmlns:ds="http://schemas.openxmlformats.org/officeDocument/2006/customXml" ds:itemID="{3E5D323C-384B-42D5-B47B-6F44F9FD8BE0}">
   <ds:schemaRefs>
     <ds:schemaRef ds:uri="http://schemas.microsoft.com/office/2006/metadata/contentType"/>
@@ -8934,29 +8989,18 @@
 </ds:datastoreItem>
 </file>
 
-<file path=customXml/itemProps2.xml><?xml version="1.0" encoding="utf-8"?>
-<ds:datastoreItem xmlns:ds="http://schemas.openxmlformats.org/officeDocument/2006/customXml" ds:itemID="{D1B430AD-7F5E-4A6C-AC1E-18B5A5C8823C}">
+<file path=customXml/itemProps3.xml><?xml version="1.0" encoding="utf-8"?>
+<ds:datastoreItem xmlns:ds="http://schemas.openxmlformats.org/officeDocument/2006/customXml" ds:itemID="{79F96F0D-53C7-457F-BF3B-DB3D5A728589}">
   <ds:schemaRefs>
-    <ds:schemaRef ds:uri="http://schemas.microsoft.com/office/2006/metadata/properties"/>
-    <ds:schemaRef ds:uri="http://schemas.microsoft.com/office/infopath/2007/PartnerControls"/>
-    <ds:schemaRef ds:uri="14fbb133-db97-4d09-8590-d31f72208e11"/>
-    <ds:schemaRef ds:uri="ff91e89a-fa89-409e-b2c2-0afa0b8362dc"/>
+    <ds:schemaRef ds:uri="http://schemas.openxmlformats.org/officeDocument/2006/bibliography"/>
   </ds:schemaRefs>
 </ds:datastoreItem>
 </file>
 
-<file path=customXml/itemProps3.xml><?xml version="1.0" encoding="utf-8"?>
+<file path=customXml/itemProps4.xml><?xml version="1.0" encoding="utf-8"?>
 <ds:datastoreItem xmlns:ds="http://schemas.openxmlformats.org/officeDocument/2006/customXml" ds:itemID="{F43CE1E5-002C-49C3-ABAF-F4181BBA83E9}">
   <ds:schemaRefs>
     <ds:schemaRef ds:uri="http://schemas.microsoft.com/sharepoint/v3/contenttype/forms"/>
   </ds:schemaRefs>
 </ds:datastoreItem>
-</file>
-
-<file path=customXml/itemProps4.xml><?xml version="1.0" encoding="utf-8"?>
-<ds:datastoreItem xmlns:ds="http://schemas.openxmlformats.org/officeDocument/2006/customXml" ds:itemID="{79F96F0D-53C7-457F-BF3B-DB3D5A728589}">
-  <ds:schemaRefs>
-    <ds:schemaRef ds:uri="http://schemas.openxmlformats.org/officeDocument/2006/bibliography"/>
-  </ds:schemaRefs>
-</ds:datastoreItem>
 </file>
</xml_diff>